<commit_message>
Add Gerrit, Delete SubVersion(Since it's not that
continue...
widely used now)
</commit_message>
<xml_diff>
--- a/Latest_Resume_for_Word.docx
+++ b/Latest_Resume_for_Word.docx
@@ -295,8 +295,6 @@
         </w:rPr>
         <w:t>Updated NVDIA Driver in RHEL 5.9 32bit PAE Operating System</w:t>
       </w:r>
-      <w:bookmarkStart w:id="0" w:name="_GoBack"/>
-      <w:bookmarkEnd w:id="0"/>
     </w:p>
     <w:p>
       <w:pPr>
@@ -2803,7 +2801,7 @@
                 <w:sz w:val="22"/>
                 <w:lang w:eastAsia="zh-CN"/>
               </w:rPr>
-              <w:t>SubVersion</w:t>
+              <w:t>Gerrit</w:t>
             </w:r>
             <w:proofErr w:type="spellEnd"/>
             <w:r>
@@ -2813,7 +2811,18 @@
                 <w:sz w:val="22"/>
                 <w:lang w:eastAsia="zh-CN"/>
               </w:rPr>
-              <w:t>, Maven,</w:t>
+              <w:t xml:space="preserve">, </w:t>
+            </w:r>
+            <w:bookmarkStart w:id="0" w:name="_GoBack"/>
+            <w:bookmarkEnd w:id="0"/>
+            <w:r>
+              <w:rPr>
+                <w:rFonts w:ascii="Times New Roman" w:hAnsi="Times New Roman" w:cs="Times New Roman"/>
+                <w:kern w:val="2"/>
+                <w:sz w:val="22"/>
+                <w:lang w:eastAsia="zh-CN"/>
+              </w:rPr>
+              <w:t>Maven,</w:t>
             </w:r>
             <w:r>
               <w:rPr>
@@ -2842,7 +2851,16 @@
                 <w:sz w:val="22"/>
                 <w:lang w:eastAsia="zh-CN"/>
               </w:rPr>
-              <w:t>, etc</w:t>
+              <w:t xml:space="preserve">, </w:t>
+            </w:r>
+            <w:r>
+              <w:rPr>
+                <w:rFonts w:ascii="Times New Roman" w:hAnsi="Times New Roman" w:cs="Times New Roman" w:hint="eastAsia"/>
+                <w:kern w:val="2"/>
+                <w:sz w:val="22"/>
+                <w:lang w:eastAsia="zh-CN"/>
+              </w:rPr>
+              <w:t>etc</w:t>
             </w:r>
             <w:r>
               <w:rPr>
@@ -8140,7 +8158,7 @@
 </file>
 
 <file path=customXml/itemProps1.xml><?xml version="1.0" encoding="utf-8"?>
-<ds:datastoreItem xmlns:ds="http://schemas.openxmlformats.org/officeDocument/2006/customXml" ds:itemID="{438CA6BD-8E61-4D25-8C34-6B79B569620A}">
+<ds:datastoreItem xmlns:ds="http://schemas.openxmlformats.org/officeDocument/2006/customXml" ds:itemID="{0C5A1BB7-5FBB-4CF6-B7E5-0DE1E4A12391}">
   <ds:schemaRefs>
     <ds:schemaRef ds:uri="http://schemas.openxmlformats.org/officeDocument/2006/bibliography"/>
   </ds:schemaRefs>

</xml_diff>

<commit_message>
Changed some basic elements
</commit_message>
<xml_diff>
--- a/Latest_Resume_for_Word.docx
+++ b/Latest_Resume_for_Word.docx
@@ -105,7 +105,7 @@
           <w:szCs w:val="20"/>
           <w:lang w:eastAsia="zh-CN"/>
         </w:rPr>
-        <w:t>519 West, 121</w:t>
+        <w:t>1207 Ballard St, Silver Spring, MD 20910 • 301-318-0363</w:t>
       </w:r>
       <w:r>
         <w:rPr>
@@ -113,30 +113,9 @@
           <w:kern w:val="2"/>
           <w:sz w:val="20"/>
           <w:szCs w:val="20"/>
-          <w:vertAlign w:val="superscript"/>
-          <w:lang w:eastAsia="zh-CN"/>
-        </w:rPr>
-        <w:t>st</w:t>
-      </w:r>
-      <w:r>
-        <w:rPr>
-          <w:rFonts w:ascii="Times New Roman" w:hAnsi="Times New Roman" w:cs="Times New Roman"/>
-          <w:kern w:val="2"/>
-          <w:sz w:val="20"/>
-          <w:szCs w:val="20"/>
-          <w:lang w:eastAsia="zh-CN"/>
-        </w:rPr>
-        <w:t xml:space="preserve"> Street</w:t>
-      </w:r>
-      <w:r>
-        <w:rPr>
-          <w:rFonts w:ascii="Times New Roman" w:hAnsi="Times New Roman" w:cs="Times New Roman"/>
-          <w:kern w:val="2"/>
-          <w:sz w:val="20"/>
-          <w:szCs w:val="20"/>
-          <w:lang w:eastAsia="zh-CN"/>
-        </w:rPr>
-        <w:t xml:space="preserve">, New York, NY 10027 • 917-514-3342 • yl2774@columbia.edu • </w:t>
+          <w:lang w:eastAsia="zh-CN"/>
+        </w:rPr>
+        <w:t xml:space="preserve"> • yl2774@columbia.edu • </w:t>
       </w:r>
       <w:hyperlink r:id="rId9" w:history="1">
         <w:r>
@@ -204,7 +183,16 @@
           <w:sz w:val="22"/>
           <w:lang w:eastAsia="zh-CN"/>
         </w:rPr>
-        <w:t>AWIPS System Installation</w:t>
+        <w:t>AWIPS Syste</w:t>
+      </w:r>
+      <w:r>
+        <w:rPr>
+          <w:rFonts w:ascii="Times New Roman" w:hAnsi="Times New Roman" w:cs="Times New Roman"/>
+          <w:kern w:val="2"/>
+          <w:sz w:val="22"/>
+          <w:lang w:eastAsia="zh-CN"/>
+        </w:rPr>
+        <w:t>m Plug-in Development</w:t>
       </w:r>
       <w:r>
         <w:rPr>
@@ -222,7 +210,61 @@
           <w:sz w:val="22"/>
           <w:lang w:eastAsia="zh-CN"/>
         </w:rPr>
-        <w:t>, Chugach Alaska, Government Contractor for NOAA       Sept 2013- Current</w:t>
+        <w:t>,</w:t>
+      </w:r>
+      <w:r>
+        <w:rPr>
+          <w:rFonts w:ascii="Times New Roman" w:hAnsi="Times New Roman" w:cs="Times New Roman"/>
+          <w:kern w:val="2"/>
+          <w:sz w:val="22"/>
+          <w:lang w:eastAsia="zh-CN"/>
+        </w:rPr>
+        <w:t xml:space="preserve"> </w:t>
+      </w:r>
+      <w:r>
+        <w:rPr>
+          <w:rFonts w:ascii="Times New Roman" w:hAnsi="Times New Roman" w:cs="Times New Roman" w:hint="eastAsia"/>
+          <w:kern w:val="2"/>
+          <w:sz w:val="22"/>
+          <w:lang w:eastAsia="zh-CN"/>
+        </w:rPr>
+        <w:t>Gove</w:t>
+      </w:r>
+      <w:r>
+        <w:rPr>
+          <w:rFonts w:ascii="Times New Roman" w:hAnsi="Times New Roman" w:cs="Times New Roman" w:hint="eastAsia"/>
+          <w:kern w:val="2"/>
+          <w:sz w:val="22"/>
+          <w:lang w:eastAsia="zh-CN"/>
+        </w:rPr>
+        <w:t>rnment Contractor for NOAA</w:t>
+      </w:r>
+      <w:r>
+        <w:rPr>
+          <w:rFonts w:ascii="Times New Roman" w:hAnsi="Times New Roman" w:cs="Times New Roman" w:hint="eastAsia"/>
+          <w:kern w:val="2"/>
+          <w:sz w:val="22"/>
+          <w:lang w:eastAsia="zh-CN"/>
+        </w:rPr>
+        <w:t xml:space="preserve"> </w:t>
+      </w:r>
+      <w:r>
+        <w:rPr>
+          <w:rFonts w:ascii="Times New Roman" w:hAnsi="Times New Roman" w:cs="Times New Roman"/>
+          <w:kern w:val="2"/>
+          <w:sz w:val="22"/>
+          <w:lang w:eastAsia="zh-CN"/>
+        </w:rPr>
+        <w:t xml:space="preserve">           </w:t>
+      </w:r>
+      <w:r>
+        <w:rPr>
+          <w:rFonts w:ascii="Times New Roman" w:hAnsi="Times New Roman" w:cs="Times New Roman" w:hint="eastAsia"/>
+          <w:kern w:val="2"/>
+          <w:sz w:val="22"/>
+          <w:lang w:eastAsia="zh-CN"/>
+        </w:rPr>
+        <w:t>Sept 2013- Current</w:t>
       </w:r>
     </w:p>
     <w:p>
@@ -1610,461 +1652,16 @@
           <w:sz w:val="22"/>
           <w:lang w:eastAsia="zh-CN"/>
         </w:rPr>
-        <w:t xml:space="preserve"> </w:t>
-      </w:r>
-      <w:r>
-        <w:rPr>
-          <w:rFonts w:ascii="Times New Roman" w:hAnsi="Times New Roman" w:cs="Times New Roman"/>
-          <w:kern w:val="2"/>
-          <w:sz w:val="22"/>
-          <w:lang w:eastAsia="zh-CN"/>
-        </w:rPr>
-        <w:t>“Kernel developing using Nexus 7”, Columbia University</w:t>
-      </w:r>
-      <w:r>
-        <w:rPr>
-          <w:rFonts w:ascii="Times New Roman" w:hAnsi="Times New Roman" w:cs="Times New Roman"/>
-          <w:kern w:val="2"/>
-          <w:sz w:val="22"/>
-          <w:lang w:eastAsia="zh-CN"/>
-        </w:rPr>
-        <w:tab/>
-      </w:r>
-      <w:r>
-        <w:rPr>
-          <w:rFonts w:ascii="Times New Roman" w:hAnsi="Times New Roman" w:cs="Times New Roman"/>
-          <w:kern w:val="2"/>
-          <w:sz w:val="22"/>
-          <w:lang w:eastAsia="zh-CN"/>
-        </w:rPr>
-        <w:tab/>
-      </w:r>
-      <w:r>
-        <w:rPr>
-          <w:rFonts w:ascii="Times New Roman" w:hAnsi="Times New Roman" w:cs="Times New Roman"/>
-          <w:kern w:val="2"/>
-          <w:sz w:val="22"/>
-          <w:lang w:eastAsia="zh-CN"/>
-        </w:rPr>
-        <w:tab/>
-      </w:r>
-      <w:r>
-        <w:rPr>
-          <w:rFonts w:ascii="Times New Roman" w:hAnsi="Times New Roman" w:cs="Times New Roman"/>
-          <w:kern w:val="2"/>
-          <w:sz w:val="22"/>
-          <w:lang w:eastAsia="zh-CN"/>
-        </w:rPr>
-        <w:tab/>
-      </w:r>
-      <w:r>
-        <w:rPr>
-          <w:rFonts w:ascii="Times New Roman" w:hAnsi="Times New Roman" w:cs="Times New Roman"/>
-          <w:kern w:val="2"/>
-          <w:sz w:val="22"/>
-          <w:lang w:eastAsia="zh-CN"/>
-        </w:rPr>
-        <w:tab/>
-      </w:r>
-      <w:r>
-        <w:rPr>
-          <w:rFonts w:ascii="Times New Roman" w:hAnsi="Times New Roman" w:cs="Times New Roman"/>
-          <w:kern w:val="2"/>
-          <w:sz w:val="22"/>
-          <w:lang w:eastAsia="zh-CN"/>
-        </w:rPr>
-        <w:tab/>
-      </w:r>
-      <w:r>
-        <w:rPr>
-          <w:rFonts w:ascii="Times New Roman" w:hAnsi="Times New Roman" w:cs="Times New Roman"/>
-          <w:kern w:val="2"/>
-          <w:sz w:val="22"/>
-          <w:lang w:eastAsia="zh-CN"/>
-        </w:rPr>
-        <w:tab/>
-      </w:r>
-      <w:r>
-        <w:rPr>
-          <w:rFonts w:ascii="Times New Roman" w:hAnsi="Times New Roman" w:cs="Times New Roman"/>
-          <w:kern w:val="2"/>
-          <w:sz w:val="22"/>
-          <w:lang w:eastAsia="zh-CN"/>
-        </w:rPr>
-        <w:tab/>
-      </w:r>
-      <w:r>
-        <w:rPr>
-          <w:rFonts w:ascii="Times New Roman" w:hAnsi="Times New Roman" w:cs="Times New Roman"/>
-          <w:kern w:val="2"/>
-          <w:sz w:val="22"/>
-          <w:lang w:eastAsia="zh-CN"/>
-        </w:rPr>
-        <w:tab/>
-        <w:t xml:space="preserve"> Fall 2012</w:t>
-      </w:r>
-    </w:p>
-    <w:p>
-      <w:pPr>
-        <w:pStyle w:val="ListParagraph"/>
-        <w:numPr>
-          <w:ilvl w:val="0"/>
-          <w:numId w:val="21"/>
-        </w:numPr>
-        <w:spacing w:line="240" w:lineRule="exact"/>
-        <w:jc w:val="left"/>
-        <w:rPr>
-          <w:rFonts w:ascii="Times New Roman" w:hAnsi="Times New Roman" w:cs="Times New Roman"/>
-          <w:kern w:val="2"/>
-          <w:sz w:val="22"/>
-          <w:lang w:eastAsia="zh-CN"/>
-        </w:rPr>
-      </w:pPr>
-      <w:r>
-        <w:rPr>
-          <w:rFonts w:ascii="Times New Roman" w:hAnsi="Times New Roman" w:cs="Times New Roman"/>
-          <w:kern w:val="2"/>
-          <w:sz w:val="22"/>
-          <w:lang w:eastAsia="zh-CN"/>
-        </w:rPr>
-        <w:t xml:space="preserve">Developed new system calls/kernel data structures to play with kernel </w:t>
-      </w:r>
-    </w:p>
-    <w:p>
-      <w:pPr>
-        <w:pStyle w:val="ListParagraph"/>
-        <w:numPr>
-          <w:ilvl w:val="0"/>
-          <w:numId w:val="21"/>
-        </w:numPr>
-        <w:spacing w:line="240" w:lineRule="exact"/>
-        <w:jc w:val="left"/>
-        <w:rPr>
-          <w:rFonts w:ascii="Times New Roman" w:hAnsi="Times New Roman" w:cs="Times New Roman"/>
-          <w:kern w:val="2"/>
-          <w:sz w:val="22"/>
-          <w:lang w:eastAsia="zh-CN"/>
-        </w:rPr>
-      </w:pPr>
-      <w:r>
-        <w:rPr>
-          <w:rFonts w:ascii="Times New Roman" w:hAnsi="Times New Roman" w:cs="Times New Roman"/>
-          <w:kern w:val="2"/>
-          <w:sz w:val="22"/>
-          <w:lang w:eastAsia="zh-CN"/>
-        </w:rPr>
-        <w:t xml:space="preserve">Follow the naming conventions, </w:t>
-      </w:r>
-      <w:r>
-        <w:rPr>
-          <w:rFonts w:ascii="Times New Roman" w:hAnsi="Times New Roman" w:cs="Times New Roman"/>
-          <w:b/>
-          <w:kern w:val="2"/>
-          <w:sz w:val="22"/>
-          <w:lang w:eastAsia="zh-CN"/>
-        </w:rPr>
-        <w:t>L</w:t>
-      </w:r>
-      <w:r>
-        <w:rPr>
-          <w:rFonts w:ascii="Times New Roman" w:hAnsi="Times New Roman" w:cs="Times New Roman"/>
-          <w:b/>
-          <w:kern w:val="2"/>
-          <w:sz w:val="22"/>
-          <w:lang w:eastAsia="zh-CN"/>
-        </w:rPr>
-        <w:t>inux</w:t>
-      </w:r>
-      <w:r>
-        <w:rPr>
-          <w:rFonts w:ascii="Times New Roman" w:hAnsi="Times New Roman" w:cs="Times New Roman"/>
-          <w:kern w:val="2"/>
-          <w:sz w:val="22"/>
-          <w:lang w:eastAsia="zh-CN"/>
-        </w:rPr>
-        <w:t xml:space="preserve"> coding style, best practices</w:t>
-      </w:r>
-    </w:p>
-    <w:p>
-      <w:pPr>
-        <w:spacing w:line="240" w:lineRule="exact"/>
-        <w:jc w:val="left"/>
-        <w:rPr>
-          <w:rFonts w:ascii="Times New Roman" w:hAnsi="Times New Roman" w:cs="Times New Roman"/>
-          <w:kern w:val="2"/>
-          <w:sz w:val="22"/>
-          <w:lang w:eastAsia="zh-CN"/>
-        </w:rPr>
-      </w:pPr>
-    </w:p>
-    <w:p>
-      <w:pPr>
-        <w:spacing w:line="240" w:lineRule="exact"/>
-        <w:jc w:val="left"/>
-        <w:rPr>
-          <w:rFonts w:ascii="Times New Roman" w:hAnsi="Times New Roman" w:cs="Times New Roman"/>
-          <w:kern w:val="2"/>
-          <w:sz w:val="22"/>
-          <w:lang w:eastAsia="zh-CN"/>
-        </w:rPr>
-      </w:pPr>
-    </w:p>
-    <w:p>
-      <w:pPr>
-        <w:suppressAutoHyphens w:val="0"/>
-        <w:autoSpaceDE w:val="0"/>
-        <w:autoSpaceDN w:val="0"/>
-        <w:adjustRightInd w:val="0"/>
-        <w:jc w:val="left"/>
-        <w:rPr>
-          <w:rFonts w:ascii="Times New Roman" w:hAnsi="Times New Roman" w:cs="Times New Roman"/>
-          <w:bCs/>
-          <w:kern w:val="0"/>
-          <w:sz w:val="22"/>
-          <w:lang w:eastAsia="zh-CN"/>
-        </w:rPr>
-      </w:pPr>
-      <w:r>
-        <w:rPr>
-          <w:rFonts w:ascii="Times New Roman" w:hAnsi="Times New Roman" w:cs="Times New Roman"/>
-          <w:bCs/>
-          <w:kern w:val="0"/>
-          <w:sz w:val="22"/>
-          <w:lang w:eastAsia="zh-CN"/>
-        </w:rPr>
-        <w:t xml:space="preserve">“Data-retrieve using python”, Columbia University </w:t>
-      </w:r>
-      <w:r>
-        <w:rPr>
-          <w:rFonts w:ascii="Times New Roman" w:hAnsi="Times New Roman" w:cs="Times New Roman"/>
-          <w:bCs/>
-          <w:kern w:val="0"/>
-          <w:sz w:val="22"/>
-          <w:lang w:eastAsia="zh-CN"/>
-        </w:rPr>
-        <w:tab/>
-      </w:r>
-      <w:r>
-        <w:rPr>
-          <w:rFonts w:ascii="Times New Roman" w:hAnsi="Times New Roman" w:cs="Times New Roman"/>
-          <w:bCs/>
-          <w:kern w:val="0"/>
-          <w:sz w:val="22"/>
-          <w:lang w:eastAsia="zh-CN"/>
-        </w:rPr>
-        <w:tab/>
-      </w:r>
-      <w:r>
-        <w:rPr>
-          <w:rFonts w:ascii="Times New Roman" w:hAnsi="Times New Roman" w:cs="Times New Roman"/>
-          <w:bCs/>
-          <w:kern w:val="0"/>
-          <w:sz w:val="22"/>
-          <w:lang w:eastAsia="zh-CN"/>
-        </w:rPr>
-        <w:tab/>
-      </w:r>
-      <w:r>
-        <w:rPr>
-          <w:rFonts w:ascii="Times New Roman" w:hAnsi="Times New Roman" w:cs="Times New Roman"/>
-          <w:bCs/>
-          <w:kern w:val="0"/>
-          <w:sz w:val="22"/>
-          <w:lang w:eastAsia="zh-CN"/>
-        </w:rPr>
-        <w:tab/>
-      </w:r>
-      <w:r>
-        <w:rPr>
-          <w:rFonts w:ascii="Times New Roman" w:hAnsi="Times New Roman" w:cs="Times New Roman"/>
-          <w:bCs/>
-          <w:kern w:val="0"/>
-          <w:sz w:val="22"/>
-          <w:lang w:eastAsia="zh-CN"/>
-        </w:rPr>
-        <w:tab/>
-      </w:r>
-      <w:r>
-        <w:rPr>
-          <w:rFonts w:ascii="Times New Roman" w:hAnsi="Times New Roman" w:cs="Times New Roman"/>
-          <w:bCs/>
-          <w:kern w:val="0"/>
-          <w:sz w:val="22"/>
-          <w:lang w:eastAsia="zh-CN"/>
-        </w:rPr>
-        <w:tab/>
-      </w:r>
-      <w:r>
-        <w:rPr>
-          <w:rFonts w:ascii="Times New Roman" w:hAnsi="Times New Roman" w:cs="Times New Roman"/>
-          <w:bCs/>
-          <w:kern w:val="0"/>
-          <w:sz w:val="22"/>
-          <w:lang w:eastAsia="zh-CN"/>
-        </w:rPr>
-        <w:tab/>
-      </w:r>
-      <w:r>
-        <w:rPr>
-          <w:rFonts w:ascii="Times New Roman" w:hAnsi="Times New Roman" w:cs="Times New Roman"/>
-          <w:bCs/>
-          <w:kern w:val="0"/>
-          <w:sz w:val="22"/>
-          <w:lang w:eastAsia="zh-CN"/>
-        </w:rPr>
-        <w:tab/>
-      </w:r>
-      <w:r>
-        <w:rPr>
-          <w:rFonts w:ascii="Times New Roman" w:hAnsi="Times New Roman" w:cs="Times New Roman"/>
-          <w:bCs/>
-          <w:kern w:val="0"/>
-          <w:sz w:val="22"/>
-          <w:lang w:eastAsia="zh-CN"/>
-        </w:rPr>
-        <w:tab/>
-      </w:r>
-      <w:r>
-        <w:rPr>
-          <w:rFonts w:ascii="Times New Roman" w:hAnsi="Times New Roman" w:cs="Times New Roman"/>
-          <w:bCs/>
-          <w:kern w:val="0"/>
-          <w:sz w:val="22"/>
-          <w:lang w:eastAsia="zh-CN"/>
-        </w:rPr>
-        <w:tab/>
-        <w:t xml:space="preserve"> </w:t>
-      </w:r>
-      <w:r>
-        <w:rPr>
-          <w:rFonts w:ascii="Times New Roman" w:hAnsi="Times New Roman" w:cs="Times New Roman"/>
-          <w:bCs/>
-          <w:kern w:val="0"/>
-          <w:sz w:val="22"/>
-          <w:lang w:eastAsia="zh-CN"/>
-        </w:rPr>
-        <w:t>Fall 2012</w:t>
-      </w:r>
-    </w:p>
-    <w:p>
-      <w:pPr>
-        <w:suppressAutoHyphens w:val="0"/>
-        <w:autoSpaceDE w:val="0"/>
-        <w:autoSpaceDN w:val="0"/>
-        <w:adjustRightInd w:val="0"/>
-        <w:jc w:val="left"/>
-        <w:rPr>
-          <w:rFonts w:ascii="Times New Roman" w:hAnsi="Times New Roman" w:cs="Times New Roman"/>
-          <w:bCs/>
-          <w:kern w:val="0"/>
-          <w:sz w:val="22"/>
-          <w:lang w:eastAsia="zh-CN"/>
-        </w:rPr>
-      </w:pPr>
-      <w:r>
-        <w:rPr>
-          <w:rFonts w:ascii="Times New Roman" w:hAnsi="Times New Roman" w:cs="Times New Roman"/>
-          <w:kern w:val="0"/>
-          <w:sz w:val="22"/>
-          <w:lang w:eastAsia="zh-CN"/>
-        </w:rPr>
-        <w:t xml:space="preserve">• </w:t>
-      </w:r>
-      <w:r>
-        <w:rPr>
-          <w:rFonts w:ascii="Times New Roman" w:hAnsi="Times New Roman" w:cs="Times New Roman"/>
-          <w:bCs/>
-          <w:kern w:val="0"/>
-          <w:sz w:val="22"/>
-          <w:lang w:eastAsia="zh-CN"/>
-        </w:rPr>
-        <w:t>Retrieved data from a public web site to answer the queries from user side</w:t>
-      </w:r>
-    </w:p>
-    <w:p>
-      <w:pPr>
-        <w:spacing w:line="240" w:lineRule="exact"/>
-        <w:jc w:val="left"/>
-        <w:rPr>
-          <w:rFonts w:ascii="Times New Roman" w:hAnsi="Times New Roman" w:cs="Times New Roman"/>
-          <w:bCs/>
-          <w:kern w:val="0"/>
-          <w:sz w:val="22"/>
-          <w:lang w:eastAsia="zh-CN"/>
-        </w:rPr>
-      </w:pPr>
-      <w:r>
-        <w:rPr>
-          <w:rFonts w:ascii="Times New Roman" w:hAnsi="Times New Roman" w:cs="Times New Roman"/>
-          <w:kern w:val="0"/>
-          <w:sz w:val="22"/>
-          <w:lang w:eastAsia="zh-CN"/>
-        </w:rPr>
-        <w:t xml:space="preserve">• </w:t>
-      </w:r>
-      <w:r>
-        <w:rPr>
-          <w:rFonts w:ascii="Times New Roman" w:hAnsi="Times New Roman" w:cs="Times New Roman"/>
-          <w:bCs/>
-          <w:kern w:val="0"/>
-          <w:sz w:val="22"/>
-          <w:lang w:eastAsia="zh-CN"/>
-        </w:rPr>
-        <w:t xml:space="preserve">Self-taught/learned </w:t>
-      </w:r>
-      <w:r>
-        <w:rPr>
-          <w:rFonts w:ascii="Times New Roman" w:hAnsi="Times New Roman" w:cs="Times New Roman"/>
-          <w:b/>
-          <w:bCs/>
-          <w:kern w:val="0"/>
-          <w:sz w:val="22"/>
-          <w:lang w:eastAsia="zh-CN"/>
-        </w:rPr>
-        <w:t>python</w:t>
-      </w:r>
-      <w:r>
-        <w:rPr>
-          <w:rFonts w:ascii="Times New Roman" w:hAnsi="Times New Roman" w:cs="Times New Roman"/>
-          <w:bCs/>
-          <w:kern w:val="0"/>
-          <w:sz w:val="22"/>
-          <w:lang w:eastAsia="zh-CN"/>
-        </w:rPr>
-        <w:t xml:space="preserve"> in one week and used it</w:t>
-      </w:r>
-    </w:p>
-    <w:p>
-      <w:pPr>
-        <w:spacing w:line="240" w:lineRule="exact"/>
-        <w:jc w:val="left"/>
-        <w:rPr>
-          <w:rFonts w:ascii="Times New Roman" w:hAnsi="Times New Roman" w:cs="Times New Roman"/>
-          <w:kern w:val="2"/>
-          <w:sz w:val="22"/>
-          <w:lang w:eastAsia="zh-CN"/>
-        </w:rPr>
-      </w:pPr>
-    </w:p>
-    <w:p>
-      <w:pPr>
-        <w:spacing w:line="240" w:lineRule="exact"/>
-        <w:jc w:val="left"/>
-        <w:rPr>
-          <w:rFonts w:ascii="Times New Roman" w:hAnsi="Times New Roman" w:cs="Times New Roman"/>
-          <w:kern w:val="2"/>
-          <w:sz w:val="22"/>
-          <w:lang w:eastAsia="zh-CN"/>
-        </w:rPr>
-      </w:pPr>
-      <w:r>
-        <w:rPr>
-          <w:rFonts w:ascii="Times New Roman" w:hAnsi="Times New Roman" w:cs="Times New Roman"/>
-          <w:kern w:val="2"/>
-          <w:sz w:val="22"/>
-          <w:lang w:eastAsia="zh-CN"/>
-        </w:rPr>
-        <w:t>“Let Me See NYC using Yelp API”, Columbia University</w:t>
+        <w:t xml:space="preserve">“Let </w:t>
+      </w:r>
+      <w:r>
+        <w:rPr>
+          <w:rFonts w:ascii="Times New Roman" w:hAnsi="Times New Roman" w:cs="Times New Roman"/>
+          <w:kern w:val="2"/>
+          <w:sz w:val="22"/>
+          <w:lang w:eastAsia="zh-CN"/>
+        </w:rPr>
+        <w:t>Me See NYC using Yelp API”, Columbia University</w:t>
       </w:r>
       <w:r>
         <w:rPr>
@@ -2163,35 +1760,7 @@
           <w:sz w:val="22"/>
           <w:lang w:eastAsia="zh-CN"/>
         </w:rPr>
-        <w:t xml:space="preserve">Using </w:t>
-      </w:r>
-      <w:r>
-        <w:rPr>
-          <w:rFonts w:ascii="Times New Roman" w:hAnsi="Times New Roman" w:cs="Times New Roman"/>
-          <w:b/>
-          <w:kern w:val="2"/>
-          <w:sz w:val="22"/>
-          <w:lang w:eastAsia="zh-CN"/>
-        </w:rPr>
-        <w:t>PHP</w:t>
-      </w:r>
-      <w:r>
-        <w:rPr>
-          <w:rFonts w:ascii="Times New Roman" w:hAnsi="Times New Roman" w:cs="Times New Roman"/>
-          <w:kern w:val="2"/>
-          <w:sz w:val="22"/>
-          <w:lang w:eastAsia="zh-CN"/>
-        </w:rPr>
-        <w:t xml:space="preserve"> and Yelp API (and others), familiar with </w:t>
-      </w:r>
-      <w:r>
-        <w:rPr>
-          <w:rFonts w:ascii="Times New Roman" w:hAnsi="Times New Roman" w:cs="Times New Roman"/>
-          <w:kern w:val="2"/>
-          <w:sz w:val="22"/>
-          <w:lang w:eastAsia="zh-CN"/>
-        </w:rPr>
-        <w:t>software development life cycle</w:t>
+        <w:t>Using PHP and Yelp API (and others), familiar with software development life cycle</w:t>
       </w:r>
     </w:p>
     <w:p>
@@ -2217,26 +1786,7 @@
           <w:sz w:val="22"/>
           <w:lang w:eastAsia="zh-CN"/>
         </w:rPr>
-        <w:t xml:space="preserve">Follow the formal design principles, i.e. UMLs, </w:t>
-      </w:r>
-      <w:r>
-        <w:rPr>
-          <w:rFonts w:ascii="Times New Roman" w:hAnsi="Times New Roman" w:cs="Times New Roman"/>
-          <w:b/>
-          <w:kern w:val="2"/>
-          <w:sz w:val="22"/>
-          <w:lang w:eastAsia="zh-CN"/>
-        </w:rPr>
-        <w:t>MVC</w:t>
-      </w:r>
-      <w:r>
-        <w:rPr>
-          <w:rFonts w:ascii="Times New Roman" w:hAnsi="Times New Roman" w:cs="Times New Roman"/>
-          <w:kern w:val="2"/>
-          <w:sz w:val="22"/>
-          <w:lang w:eastAsia="zh-CN"/>
-        </w:rPr>
-        <w:t xml:space="preserve">(using </w:t>
+        <w:t xml:space="preserve">Follow the formal design principles, i.e. UMLs, MVC(using </w:t>
       </w:r>
       <w:proofErr w:type="spellStart"/>
       <w:r>
@@ -2261,9 +1811,158 @@
     </w:p>
     <w:p>
       <w:pPr>
-        <w:pStyle w:val="ListParagraph"/>
         <w:spacing w:line="240" w:lineRule="exact"/>
-        <w:ind w:left="360"/>
+        <w:jc w:val="left"/>
+        <w:rPr>
+          <w:rFonts w:ascii="Times New Roman" w:hAnsi="Times New Roman" w:cs="Times New Roman"/>
+          <w:kern w:val="2"/>
+          <w:sz w:val="22"/>
+          <w:lang w:eastAsia="zh-CN"/>
+        </w:rPr>
+      </w:pPr>
+    </w:p>
+    <w:p>
+      <w:pPr>
+        <w:suppressAutoHyphens w:val="0"/>
+        <w:autoSpaceDE w:val="0"/>
+        <w:autoSpaceDN w:val="0"/>
+        <w:adjustRightInd w:val="0"/>
+        <w:jc w:val="left"/>
+        <w:rPr>
+          <w:rFonts w:ascii="Times New Roman" w:hAnsi="Times New Roman" w:cs="Times New Roman"/>
+          <w:kern w:val="2"/>
+          <w:sz w:val="22"/>
+          <w:lang w:eastAsia="zh-CN"/>
+        </w:rPr>
+      </w:pPr>
+      <w:r>
+        <w:rPr>
+          <w:rFonts w:ascii="Times New Roman" w:hAnsi="Times New Roman" w:cs="Times New Roman"/>
+          <w:kern w:val="2"/>
+          <w:sz w:val="22"/>
+          <w:lang w:eastAsia="zh-CN"/>
+        </w:rPr>
+        <w:t xml:space="preserve">“Data-retrieve using python”, Columbia University </w:t>
+      </w:r>
+      <w:r>
+        <w:rPr>
+          <w:rFonts w:ascii="Times New Roman" w:hAnsi="Times New Roman" w:cs="Times New Roman"/>
+          <w:kern w:val="2"/>
+          <w:sz w:val="22"/>
+          <w:lang w:eastAsia="zh-CN"/>
+        </w:rPr>
+        <w:tab/>
+      </w:r>
+      <w:r>
+        <w:rPr>
+          <w:rFonts w:ascii="Times New Roman" w:hAnsi="Times New Roman" w:cs="Times New Roman"/>
+          <w:kern w:val="2"/>
+          <w:sz w:val="22"/>
+          <w:lang w:eastAsia="zh-CN"/>
+        </w:rPr>
+        <w:tab/>
+      </w:r>
+      <w:r>
+        <w:rPr>
+          <w:rFonts w:ascii="Times New Roman" w:hAnsi="Times New Roman" w:cs="Times New Roman"/>
+          <w:kern w:val="2"/>
+          <w:sz w:val="22"/>
+          <w:lang w:eastAsia="zh-CN"/>
+        </w:rPr>
+        <w:tab/>
+      </w:r>
+      <w:r>
+        <w:rPr>
+          <w:rFonts w:ascii="Times New Roman" w:hAnsi="Times New Roman" w:cs="Times New Roman"/>
+          <w:kern w:val="2"/>
+          <w:sz w:val="22"/>
+          <w:lang w:eastAsia="zh-CN"/>
+        </w:rPr>
+        <w:tab/>
+      </w:r>
+      <w:r>
+        <w:rPr>
+          <w:rFonts w:ascii="Times New Roman" w:hAnsi="Times New Roman" w:cs="Times New Roman"/>
+          <w:kern w:val="2"/>
+          <w:sz w:val="22"/>
+          <w:lang w:eastAsia="zh-CN"/>
+        </w:rPr>
+        <w:tab/>
+      </w:r>
+      <w:r>
+        <w:rPr>
+          <w:rFonts w:ascii="Times New Roman" w:hAnsi="Times New Roman" w:cs="Times New Roman"/>
+          <w:kern w:val="2"/>
+          <w:sz w:val="22"/>
+          <w:lang w:eastAsia="zh-CN"/>
+        </w:rPr>
+        <w:tab/>
+      </w:r>
+      <w:r>
+        <w:rPr>
+          <w:rFonts w:ascii="Times New Roman" w:hAnsi="Times New Roman" w:cs="Times New Roman"/>
+          <w:kern w:val="2"/>
+          <w:sz w:val="22"/>
+          <w:lang w:eastAsia="zh-CN"/>
+        </w:rPr>
+        <w:tab/>
+      </w:r>
+      <w:r>
+        <w:rPr>
+          <w:rFonts w:ascii="Times New Roman" w:hAnsi="Times New Roman" w:cs="Times New Roman"/>
+          <w:kern w:val="2"/>
+          <w:sz w:val="22"/>
+          <w:lang w:eastAsia="zh-CN"/>
+        </w:rPr>
+        <w:tab/>
+      </w:r>
+      <w:r>
+        <w:rPr>
+          <w:rFonts w:ascii="Times New Roman" w:hAnsi="Times New Roman" w:cs="Times New Roman"/>
+          <w:kern w:val="2"/>
+          <w:sz w:val="22"/>
+          <w:lang w:eastAsia="zh-CN"/>
+        </w:rPr>
+        <w:tab/>
+      </w:r>
+      <w:r>
+        <w:rPr>
+          <w:rFonts w:ascii="Times New Roman" w:hAnsi="Times New Roman" w:cs="Times New Roman"/>
+          <w:kern w:val="2"/>
+          <w:sz w:val="22"/>
+          <w:lang w:eastAsia="zh-CN"/>
+        </w:rPr>
+        <w:tab/>
+        <w:t xml:space="preserve"> Fall 2012</w:t>
+      </w:r>
+    </w:p>
+    <w:p>
+      <w:pPr>
+        <w:suppressAutoHyphens w:val="0"/>
+        <w:autoSpaceDE w:val="0"/>
+        <w:autoSpaceDN w:val="0"/>
+        <w:adjustRightInd w:val="0"/>
+        <w:jc w:val="left"/>
+        <w:rPr>
+          <w:rFonts w:ascii="Times New Roman" w:hAnsi="Times New Roman" w:cs="Times New Roman"/>
+          <w:kern w:val="2"/>
+          <w:sz w:val="22"/>
+          <w:lang w:eastAsia="zh-CN"/>
+        </w:rPr>
+      </w:pPr>
+      <w:r>
+        <w:rPr>
+          <w:rFonts w:ascii="Times New Roman" w:hAnsi="Times New Roman" w:cs="Times New Roman"/>
+          <w:kern w:val="2"/>
+          <w:sz w:val="22"/>
+          <w:lang w:eastAsia="zh-CN"/>
+        </w:rPr>
+        <w:t>• Retrieved data from a public web site to answer the queries from user side</w:t>
+      </w:r>
+    </w:p>
+    <w:p>
+      <w:pPr>
+        <w:spacing w:line="240" w:lineRule="exact"/>
         <w:jc w:val="left"/>
         <w:rPr>
           <w:rFonts w:ascii="Times New Roman" w:hAnsi="Times New Roman" w:cs="Times New Roman"/>
@@ -2409,7 +2108,16 @@
           <w:sz w:val="22"/>
           <w:lang w:eastAsia="zh-CN"/>
         </w:rPr>
-        <w:t>Added Linux Kernel System Calls and implemented read-write lock logic by spin lock and semaphore</w:t>
+        <w:t>Added Linux Kernel System Calls and</w:t>
+      </w:r>
+      <w:r>
+        <w:rPr>
+          <w:rFonts w:ascii="Times New Roman" w:hAnsi="Times New Roman" w:cs="Times New Roman"/>
+          <w:kern w:val="2"/>
+          <w:sz w:val="22"/>
+          <w:lang w:eastAsia="zh-CN"/>
+        </w:rPr>
+        <w:t xml:space="preserve"> implemented read-write lock logic by spin lock and semaphore</w:t>
       </w:r>
     </w:p>
     <w:p>
@@ -2435,12 +2143,146 @@
           <w:sz w:val="22"/>
           <w:lang w:eastAsia="zh-CN"/>
         </w:rPr>
-        <w:t>Injected a Symmetric Multiprocessor Weighted Round-Robin Scheduler to original scheduler framework</w:t>
+        <w:t xml:space="preserve">Injected a </w:t>
+      </w:r>
+      <w:r>
+        <w:rPr>
+          <w:rFonts w:ascii="Times New Roman" w:hAnsi="Times New Roman" w:cs="Times New Roman"/>
+          <w:kern w:val="2"/>
+          <w:sz w:val="22"/>
+          <w:lang w:eastAsia="zh-CN"/>
+        </w:rPr>
+        <w:t>Symmetric Mult</w:t>
+      </w:r>
+      <w:bookmarkStart w:id="0" w:name="_GoBack"/>
+      <w:bookmarkEnd w:id="0"/>
+      <w:r>
+        <w:rPr>
+          <w:rFonts w:ascii="Times New Roman" w:hAnsi="Times New Roman" w:cs="Times New Roman"/>
+          <w:kern w:val="2"/>
+          <w:sz w:val="22"/>
+          <w:lang w:eastAsia="zh-CN"/>
+        </w:rPr>
+        <w:t>iprocessor Weighted Round-Robin Scheduler to original scheduler framework</w:t>
       </w:r>
     </w:p>
     <w:p>
       <w:pPr>
         <w:spacing w:line="240" w:lineRule="exact"/>
+        <w:rPr>
+          <w:rFonts w:ascii="Times New Roman" w:hAnsi="Times New Roman" w:cs="Times New Roman"/>
+          <w:kern w:val="2"/>
+          <w:sz w:val="22"/>
+          <w:lang w:eastAsia="zh-CN"/>
+        </w:rPr>
+      </w:pPr>
+    </w:p>
+    <w:p>
+      <w:pPr>
+        <w:spacing w:line="240" w:lineRule="exact"/>
+        <w:rPr>
+          <w:rFonts w:ascii="Times New Roman" w:hAnsi="Times New Roman" w:cs="Times New Roman"/>
+          <w:kern w:val="2"/>
+          <w:sz w:val="22"/>
+          <w:lang w:eastAsia="zh-CN"/>
+        </w:rPr>
+      </w:pPr>
+      <w:r>
+        <w:rPr>
+          <w:rFonts w:ascii="Times New Roman" w:hAnsi="Times New Roman" w:cs="Times New Roman"/>
+          <w:kern w:val="2"/>
+          <w:sz w:val="22"/>
+          <w:lang w:eastAsia="zh-CN"/>
+        </w:rPr>
+        <w:t xml:space="preserve">“Artificial Immune System”, Beijing University of Posts and Telecommunications   </w:t>
+      </w:r>
+      <w:r>
+        <w:rPr>
+          <w:rFonts w:ascii="Times New Roman" w:hAnsi="Times New Roman" w:cs="Times New Roman"/>
+          <w:kern w:val="2"/>
+          <w:sz w:val="22"/>
+          <w:lang w:eastAsia="zh-CN"/>
+        </w:rPr>
+        <w:tab/>
+        <w:t xml:space="preserve">      Spring 2011</w:t>
+      </w:r>
+    </w:p>
+    <w:p>
+      <w:pPr>
+        <w:pStyle w:val="ListParagraph"/>
+        <w:numPr>
+          <w:ilvl w:val="0"/>
+          <w:numId w:val="15"/>
+        </w:numPr>
+        <w:spacing w:line="240" w:lineRule="exact"/>
+        <w:jc w:val="left"/>
+        <w:rPr>
+          <w:rFonts w:ascii="Times New Roman" w:hAnsi="Times New Roman" w:cs="Times New Roman"/>
+          <w:kern w:val="2"/>
+          <w:sz w:val="22"/>
+          <w:lang w:eastAsia="zh-CN"/>
+        </w:rPr>
+      </w:pPr>
+      <w:r>
+        <w:rPr>
+          <w:rFonts w:ascii="Times New Roman" w:hAnsi="Times New Roman" w:cs="Times New Roman"/>
+          <w:kern w:val="2"/>
+          <w:sz w:val="22"/>
+          <w:lang w:eastAsia="zh-CN"/>
+        </w:rPr>
+        <w:t>Researched a particular computationally intelligent system that mimicked a human immune system</w:t>
+      </w:r>
+    </w:p>
+    <w:p>
+      <w:pPr>
+        <w:pStyle w:val="ListParagraph"/>
+        <w:numPr>
+          <w:ilvl w:val="0"/>
+          <w:numId w:val="15"/>
+        </w:numPr>
+        <w:spacing w:line="240" w:lineRule="exact"/>
+        <w:jc w:val="left"/>
+        <w:rPr>
+          <w:rFonts w:ascii="Times New Roman" w:hAnsi="Times New Roman" w:cs="Times New Roman"/>
+          <w:kern w:val="2"/>
+          <w:sz w:val="22"/>
+          <w:lang w:eastAsia="zh-CN"/>
+        </w:rPr>
+      </w:pPr>
+      <w:r>
+        <w:rPr>
+          <w:rFonts w:ascii="Times New Roman" w:hAnsi="Times New Roman" w:cs="Times New Roman"/>
+          <w:kern w:val="2"/>
+          <w:sz w:val="22"/>
+          <w:lang w:eastAsia="zh-CN"/>
+        </w:rPr>
+        <w:t>Wrote in Java a program to check the existence of a string using the</w:t>
+      </w:r>
+      <w:r>
+        <w:rPr>
+          <w:rFonts w:ascii="Times New Roman" w:hAnsi="Times New Roman" w:cs="Times New Roman"/>
+          <w:kern w:val="2"/>
+          <w:sz w:val="22"/>
+          <w:lang w:eastAsia="zh-CN"/>
+        </w:rPr>
+        <w:t xml:space="preserve"> negative and clonal selection</w:t>
+      </w:r>
+    </w:p>
+    <w:p>
+      <w:pPr>
+        <w:spacing w:line="240" w:lineRule="exact"/>
+        <w:jc w:val="left"/>
+        <w:rPr>
+          <w:rFonts w:ascii="Times New Roman" w:hAnsi="Times New Roman" w:cs="Times New Roman"/>
+          <w:kern w:val="2"/>
+          <w:sz w:val="22"/>
+          <w:lang w:eastAsia="zh-CN"/>
+        </w:rPr>
+      </w:pPr>
+    </w:p>
+    <w:p>
+      <w:pPr>
+        <w:spacing w:line="240" w:lineRule="exact"/>
         <w:jc w:val="center"/>
         <w:rPr>
           <w:rFonts w:ascii="Times New Roman" w:hAnsi="Times New Roman" w:cs="Times New Roman"/>
@@ -2456,79 +2298,7 @@
           <w:sz w:val="22"/>
           <w:lang w:eastAsia="zh-CN"/>
         </w:rPr>
-        <w:t>“Automatic Vending Machine”</w:t>
-      </w:r>
-      <w:r>
-        <w:rPr>
-          <w:rFonts w:ascii="Times New Roman" w:hAnsi="Times New Roman" w:cs="Times New Roman"/>
-          <w:kern w:val="2"/>
-          <w:sz w:val="22"/>
-          <w:lang w:eastAsia="zh-CN"/>
-        </w:rPr>
-        <w:t>, Beijing Univer</w:t>
-      </w:r>
-      <w:r>
-        <w:rPr>
-          <w:rFonts w:ascii="Times New Roman" w:hAnsi="Times New Roman" w:cs="Times New Roman"/>
-          <w:kern w:val="2"/>
-          <w:sz w:val="22"/>
-          <w:lang w:eastAsia="zh-CN"/>
-        </w:rPr>
-        <w:t>s</w:t>
-      </w:r>
-      <w:r>
-        <w:rPr>
-          <w:rFonts w:ascii="Times New Roman" w:hAnsi="Times New Roman" w:cs="Times New Roman"/>
-          <w:kern w:val="2"/>
-          <w:sz w:val="22"/>
-          <w:lang w:eastAsia="zh-CN"/>
-        </w:rPr>
-        <w:t>it</w:t>
-      </w:r>
-      <w:r>
-        <w:rPr>
-          <w:rFonts w:ascii="Times New Roman" w:hAnsi="Times New Roman" w:cs="Times New Roman"/>
-          <w:kern w:val="2"/>
-          <w:sz w:val="22"/>
-          <w:lang w:eastAsia="zh-CN"/>
-        </w:rPr>
-        <w:t>y of Posts and Telecommunications</w:t>
-      </w:r>
-      <w:r>
-        <w:rPr>
-          <w:rFonts w:ascii="Times New Roman" w:hAnsi="Times New Roman" w:cs="Times New Roman"/>
-          <w:kern w:val="2"/>
-          <w:sz w:val="22"/>
-          <w:lang w:eastAsia="zh-CN"/>
-        </w:rPr>
-        <w:t xml:space="preserve"> </w:t>
-      </w:r>
-      <w:r>
-        <w:rPr>
-          <w:rFonts w:ascii="Times New Roman" w:hAnsi="Times New Roman" w:cs="Times New Roman"/>
-          <w:kern w:val="2"/>
-          <w:sz w:val="22"/>
-          <w:lang w:eastAsia="zh-CN"/>
-        </w:rPr>
-        <w:t xml:space="preserve">        </w:t>
-      </w:r>
-      <w:r>
-        <w:rPr>
-          <w:rFonts w:ascii="Times New Roman" w:hAnsi="Times New Roman" w:cs="Times New Roman"/>
-          <w:kern w:val="2"/>
-          <w:sz w:val="22"/>
-          <w:lang w:eastAsia="zh-CN"/>
-        </w:rPr>
-        <w:t xml:space="preserve"> </w:t>
-      </w:r>
-      <w:r>
-        <w:rPr>
-          <w:rFonts w:ascii="Times New Roman" w:hAnsi="Times New Roman" w:cs="Times New Roman"/>
-          <w:kern w:val="2"/>
-          <w:sz w:val="22"/>
-          <w:lang w:eastAsia="zh-CN"/>
-        </w:rPr>
-        <w:t>Spring 2010</w:t>
+        <w:t>“Automatic Vending Machine”, Beijing University of Posts and Telecommunications          Spring 2010</w:t>
       </w:r>
     </w:p>
     <w:p>
@@ -2580,34 +2350,15 @@
           <w:sz w:val="22"/>
           <w:lang w:eastAsia="zh-CN"/>
         </w:rPr>
-        <w:t xml:space="preserve">Served as a team leader for three and designed </w:t>
-      </w:r>
-      <w:r>
-        <w:rPr>
-          <w:rFonts w:ascii="Times New Roman" w:hAnsi="Times New Roman" w:cs="Times New Roman"/>
-          <w:b/>
-          <w:kern w:val="2"/>
-          <w:sz w:val="22"/>
-          <w:lang w:eastAsia="zh-CN"/>
-        </w:rPr>
-        <w:t>use cases</w:t>
-      </w:r>
-      <w:r>
-        <w:rPr>
-          <w:rFonts w:ascii="Times New Roman" w:hAnsi="Times New Roman" w:cs="Times New Roman"/>
-          <w:kern w:val="2"/>
-          <w:sz w:val="22"/>
-          <w:lang w:eastAsia="zh-CN"/>
-        </w:rPr>
-        <w:t xml:space="preserve"> of Specification and their relations</w:t>
+        <w:t>Served as a team leader for three and designed use cases of Specification and their relations</w:t>
       </w:r>
     </w:p>
     <w:p>
       <w:pPr>
         <w:spacing w:line="240" w:lineRule="exact"/>
-        <w:rPr>
-          <w:rFonts w:ascii="Times New Roman" w:hAnsi="Times New Roman" w:cs="Times New Roman"/>
-          <w:b/>
+        <w:jc w:val="left"/>
+        <w:rPr>
+          <w:rFonts w:ascii="Times New Roman" w:hAnsi="Times New Roman" w:cs="Times New Roman"/>
           <w:kern w:val="2"/>
           <w:sz w:val="22"/>
           <w:lang w:eastAsia="zh-CN"/>
@@ -2813,8 +2564,6 @@
               </w:rPr>
               <w:t xml:space="preserve">, </w:t>
             </w:r>
-            <w:bookmarkStart w:id="0" w:name="_GoBack"/>
-            <w:bookmarkEnd w:id="0"/>
             <w:r>
               <w:rPr>
                 <w:rFonts w:ascii="Times New Roman" w:hAnsi="Times New Roman" w:cs="Times New Roman"/>
@@ -8158,7 +7907,7 @@
 </file>
 
 <file path=customXml/itemProps1.xml><?xml version="1.0" encoding="utf-8"?>
-<ds:datastoreItem xmlns:ds="http://schemas.openxmlformats.org/officeDocument/2006/customXml" ds:itemID="{0C5A1BB7-5FBB-4CF6-B7E5-0DE1E4A12391}">
+<ds:datastoreItem xmlns:ds="http://schemas.openxmlformats.org/officeDocument/2006/customXml" ds:itemID="{0A2AA924-0CBF-40CA-A2B0-8B7B81004138}">
   <ds:schemaRefs>
     <ds:schemaRef ds:uri="http://schemas.openxmlformats.org/officeDocument/2006/bibliography"/>
   </ds:schemaRefs>

</xml_diff>